<commit_message>
Version au 26/03 11:15
</commit_message>
<xml_diff>
--- a/PRJ-dossier individuel de VOITURET Louis .docx
+++ b/PRJ-dossier individuel de VOITURET Louis .docx
@@ -422,7 +422,21 @@
               <w:rPr>
                 <w:szCs w:val="22"/>
               </w:rPr>
-              <w:t>Recherche des partie pour chacun d’entre nous et commencement de programmation (rentrer tous les pays)</w:t>
+              <w:t xml:space="preserve">Recherche </w:t>
+            </w:r>
+            <w:proofErr w:type="gramStart"/>
+            <w:r>
+              <w:rPr>
+                <w:szCs w:val="22"/>
+              </w:rPr>
+              <w:t>des partie</w:t>
+            </w:r>
+            <w:proofErr w:type="gramEnd"/>
+            <w:r>
+              <w:rPr>
+                <w:szCs w:val="22"/>
+              </w:rPr>
+              <w:t xml:space="preserve"> pour chacun d’entre nous et commencement de programmation (rentrer tous les pays)</w:t>
             </w:r>
           </w:p>
           <w:p>
@@ -475,10 +489,22 @@
               <w:rPr>
                 <w:szCs w:val="22"/>
               </w:rPr>
-              <w:t>Recherche des partie pour chacun d’entre nous et commencement de programmation (rentrer tous les pays)</w:t>
+              <w:t xml:space="preserve">Recherche </w:t>
             </w:r>
-            <w:bookmarkStart w:id="0" w:name="_GoBack"/>
-            <w:bookmarkEnd w:id="0"/>
+            <w:proofErr w:type="gramStart"/>
+            <w:r>
+              <w:rPr>
+                <w:szCs w:val="22"/>
+              </w:rPr>
+              <w:t>des partie</w:t>
+            </w:r>
+            <w:proofErr w:type="gramEnd"/>
+            <w:r>
+              <w:rPr>
+                <w:szCs w:val="22"/>
+              </w:rPr>
+              <w:t xml:space="preserve"> pour chacun d’entre nous et commencement de programmation (rentrer tous les pays)</w:t>
+            </w:r>
           </w:p>
           <w:p>
             <w:pPr>
@@ -637,8 +663,16 @@
               <w:rPr>
                 <w:szCs w:val="22"/>
               </w:rPr>
-              <w:t>GC Works, GitHub</w:t>
+              <w:t xml:space="preserve">GC Works, </w:t>
             </w:r>
+            <w:proofErr w:type="spellStart"/>
+            <w:r>
+              <w:rPr>
+                <w:szCs w:val="22"/>
+              </w:rPr>
+              <w:t>GitHub</w:t>
+            </w:r>
+            <w:proofErr w:type="spellEnd"/>
           </w:p>
           <w:p>
             <w:pPr>
@@ -776,6 +810,12 @@
                 <w:szCs w:val="22"/>
               </w:rPr>
             </w:pPr>
+            <w:r>
+              <w:rPr>
+                <w:szCs w:val="22"/>
+              </w:rPr>
+              <w:t>Commencement du choix des niveaux</w:t>
+            </w:r>
           </w:p>
           <w:p>
             <w:pPr>
@@ -924,6 +964,20 @@
                 <w:szCs w:val="22"/>
               </w:rPr>
             </w:pPr>
+            <w:r>
+              <w:rPr>
+                <w:szCs w:val="22"/>
+              </w:rPr>
+              <w:t xml:space="preserve">GC </w:t>
+            </w:r>
+            <w:proofErr w:type="spellStart"/>
+            <w:r>
+              <w:rPr>
+                <w:szCs w:val="22"/>
+              </w:rPr>
+              <w:t>works</w:t>
+            </w:r>
+            <w:proofErr w:type="spellEnd"/>
           </w:p>
           <w:p>
             <w:pPr>
@@ -1067,6 +1121,12 @@
                 <w:szCs w:val="22"/>
               </w:rPr>
             </w:pPr>
+            <w:r>
+              <w:rPr>
+                <w:szCs w:val="22"/>
+              </w:rPr>
+              <w:t>Début csv</w:t>
+            </w:r>
           </w:p>
           <w:p>
             <w:pPr>
@@ -1114,6 +1174,12 @@
                 <w:szCs w:val="22"/>
               </w:rPr>
             </w:pPr>
+            <w:r>
+              <w:rPr>
+                <w:szCs w:val="22"/>
+              </w:rPr>
+              <w:t>Compréhension du csv</w:t>
+            </w:r>
           </w:p>
           <w:p>
             <w:pPr>
@@ -1215,6 +1281,14 @@
                 <w:szCs w:val="22"/>
               </w:rPr>
             </w:pPr>
+            <w:r>
+              <w:rPr>
+                <w:szCs w:val="22"/>
+              </w:rPr>
+              <w:t>GC works</w:t>
+            </w:r>
+            <w:bookmarkStart w:id="0" w:name="_GoBack"/>
+            <w:bookmarkEnd w:id="0"/>
           </w:p>
           <w:p>
             <w:pPr>
@@ -1541,6 +1615,7 @@
         <w:rPr>
           <w:b/>
         </w:rPr>
+        <w:lastRenderedPageBreak/>
         <w:t>Séance 5</w:t>
       </w:r>
       <w:r>
@@ -2179,7 +2254,7 @@
         <w:rStyle w:val="Numrodepage"/>
         <w:noProof/>
       </w:rPr>
-      <w:t>2</w:t>
+      <w:t>5</w:t>
     </w:r>
     <w:r>
       <w:rPr>
@@ -7007,7 +7082,7 @@
 </file>
 
 <file path=customXml/itemProps1.xml><?xml version="1.0" encoding="utf-8"?>
-<ds:datastoreItem xmlns:ds="http://schemas.openxmlformats.org/officeDocument/2006/customXml" ds:itemID="{DF9015D3-D978-408C-8FCB-ACB7C38F02F9}">
+<ds:datastoreItem xmlns:ds="http://schemas.openxmlformats.org/officeDocument/2006/customXml" ds:itemID="{A82B350C-C190-4C1A-82F7-C7A476966824}">
   <ds:schemaRefs>
     <ds:schemaRef ds:uri="http://schemas.openxmlformats.org/officeDocument/2006/bibliography"/>
   </ds:schemaRefs>

</xml_diff>